<commit_message>
edit docx templates, added get_qr_list function
</commit_message>
<xml_diff>
--- a/wording/templates/feedback.docx
+++ b/wording/templates/feedback.docx
@@ -52,167 +52,122 @@
     <w:pPr>
       <w:pStyle w:val="a5"/>
       <w:rPr>
-        <w:rFonts w:ascii="Geologica" w:hAnsi="Geologica"/>
-        <w:sz w:val="18"/>
-        <w:szCs w:val="18"/>
+        <w:rFonts w:ascii="Arial" w:hAnsi="Arial" w:cs="Arial"/>
+        <w:sz w:val="22"/>
+        <w:szCs w:val="22"/>
+        <w:lang w:val="en-US"/>
       </w:rPr>
     </w:pPr>
     <w:r>
       <w:rPr>
-        <w:rFonts w:ascii="Geologica" w:hAnsi="Geologica"/>
-        <w:sz w:val="18"/>
-        <w:szCs w:val="18"/>
-      </w:rPr>
-      <w:t xml:space="preserve">Сформировано в </w:t>
-    </w:r>
-    <w:r>
-      <w:rPr>
-        <w:rFonts w:ascii="Geologica" w:hAnsi="Geologica"/>
-        <w:sz w:val="18"/>
-        <w:szCs w:val="18"/>
+        <w:rFonts w:ascii="Arial" w:hAnsi="Arial" w:cs="Arial"/>
+        <w:sz w:val="22"/>
+        <w:szCs w:val="22"/>
         <w:lang w:val="en-US"/>
       </w:rPr>
-      <w:t>CROD</w:t>
-    </w:r>
-    <w:r>
-      <w:rPr>
-        <w:rFonts w:ascii="Geologica" w:hAnsi="Geologica"/>
-        <w:sz w:val="18"/>
-        <w:szCs w:val="18"/>
-      </w:rPr>
-      <w:t>.</w:t>
-    </w:r>
-    <w:r>
-      <w:rPr>
-        <w:rFonts w:ascii="Geologica" w:hAnsi="Geologica"/>
-        <w:sz w:val="18"/>
-        <w:szCs w:val="18"/>
+      <w:t>CROD.CONNECT</w:t>
+    </w:r>
+    <w:r>
+      <w:rPr>
+        <w:rFonts w:ascii="Arial" w:hAnsi="Arial" w:cs="Arial"/>
+        <w:sz w:val="22"/>
+        <w:szCs w:val="22"/>
         <w:lang w:val="en-US"/>
       </w:rPr>
-      <w:t>CONNECT</w:t>
-    </w:r>
-    <w:r>
-      <w:rPr>
-        <w:rFonts w:ascii="Geologica" w:hAnsi="Geologica"/>
-        <w:sz w:val="18"/>
-        <w:szCs w:val="18"/>
+      <w:t xml:space="preserve"> {{</w:t>
+    </w:r>
+    <w:proofErr w:type="spellStart"/>
+    <w:r>
+      <w:rPr>
+        <w:rFonts w:ascii="Arial" w:hAnsi="Arial" w:cs="Arial"/>
+        <w:sz w:val="22"/>
+        <w:szCs w:val="22"/>
+        <w:lang w:val="en-US"/>
+      </w:rPr>
+      <w:t>create_time</w:t>
+    </w:r>
+    <w:proofErr w:type="spellEnd"/>
+    <w:r>
+      <w:rPr>
+        <w:rFonts w:ascii="Arial" w:hAnsi="Arial" w:cs="Arial"/>
+        <w:sz w:val="22"/>
+        <w:szCs w:val="22"/>
+        <w:lang w:val="en-US"/>
+      </w:rPr>
+      <w:t>}}</w:t>
+    </w:r>
+    <w:r>
+      <w:rPr>
+        <w:rFonts w:ascii="Arial" w:hAnsi="Arial" w:cs="Arial"/>
+        <w:sz w:val="22"/>
+        <w:szCs w:val="22"/>
+        <w:lang w:val="en-US"/>
       </w:rPr>
       <w:t xml:space="preserve"> | </w:t>
     </w:r>
-    <w:hyperlink r:id="rId1" w:history="1">
-      <w:r>
-        <w:rPr>
-          <w:rStyle w:val="a7"/>
-          <w:rFonts w:ascii="Geologica" w:hAnsi="Geologica"/>
-          <w:sz w:val="18"/>
-          <w:szCs w:val="18"/>
-          <w:lang w:val="en-US"/>
-        </w:rPr>
-        <w:t>https</w:t>
-      </w:r>
-      <w:r>
-        <w:rPr>
-          <w:rStyle w:val="a7"/>
-          <w:rFonts w:ascii="Geologica" w:hAnsi="Geologica"/>
-          <w:sz w:val="18"/>
-          <w:szCs w:val="18"/>
-        </w:rPr>
-        <w:t>://</w:t>
-      </w:r>
-      <w:r>
-        <w:rPr>
-          <w:rStyle w:val="a7"/>
-          <w:rFonts w:ascii="Geologica" w:hAnsi="Geologica"/>
-          <w:sz w:val="18"/>
-          <w:szCs w:val="18"/>
-          <w:lang w:val="en-US"/>
-        </w:rPr>
-        <w:t>t</w:t>
-      </w:r>
-      <w:r>
-        <w:rPr>
-          <w:rStyle w:val="a7"/>
-          <w:rFonts w:ascii="Geologica" w:hAnsi="Geologica"/>
-          <w:sz w:val="18"/>
-          <w:szCs w:val="18"/>
-        </w:rPr>
-        <w:t>.</w:t>
-      </w:r>
-      <w:r>
-        <w:rPr>
-          <w:rStyle w:val="a7"/>
-          <w:rFonts w:ascii="Geologica" w:hAnsi="Geologica"/>
-          <w:sz w:val="18"/>
-          <w:szCs w:val="18"/>
-          <w:lang w:val="en-US"/>
-        </w:rPr>
-        <w:t>me</w:t>
-      </w:r>
-      <w:r>
-        <w:rPr>
-          <w:rStyle w:val="a7"/>
-          <w:rFonts w:ascii="Geologica" w:hAnsi="Geologica"/>
-          <w:sz w:val="18"/>
-          <w:szCs w:val="18"/>
-        </w:rPr>
-        <w:t>/</w:t>
-      </w:r>
-      <w:proofErr w:type="spellStart"/>
-      <w:r>
-        <w:rPr>
-          <w:rStyle w:val="a7"/>
-          <w:rFonts w:ascii="Geologica" w:hAnsi="Geologica"/>
-          <w:sz w:val="18"/>
-          <w:szCs w:val="18"/>
-          <w:lang w:val="en-US"/>
-        </w:rPr>
-        <w:t>crod</w:t>
-      </w:r>
-      <w:proofErr w:type="spellEnd"/>
-      <w:r>
-        <w:rPr>
-          <w:rStyle w:val="a7"/>
-          <w:rFonts w:ascii="Geologica" w:hAnsi="Geologica"/>
-          <w:sz w:val="18"/>
-          <w:szCs w:val="18"/>
-        </w:rPr>
-        <w:t>_</w:t>
-      </w:r>
-      <w:r>
-        <w:rPr>
-          <w:rStyle w:val="a7"/>
-          <w:rFonts w:ascii="Geologica" w:hAnsi="Geologica"/>
-          <w:sz w:val="18"/>
-          <w:szCs w:val="18"/>
-          <w:lang w:val="en-US"/>
-        </w:rPr>
-        <w:t>connect</w:t>
-      </w:r>
-      <w:r>
-        <w:rPr>
-          <w:rStyle w:val="a7"/>
-          <w:rFonts w:ascii="Geologica" w:hAnsi="Geologica"/>
-          <w:sz w:val="18"/>
-          <w:szCs w:val="18"/>
-        </w:rPr>
-        <w:t>_</w:t>
-      </w:r>
-      <w:r>
-        <w:rPr>
-          <w:rStyle w:val="a7"/>
-          <w:rFonts w:ascii="Geologica" w:hAnsi="Geologica"/>
-          <w:sz w:val="18"/>
-          <w:szCs w:val="18"/>
-          <w:lang w:val="en-US"/>
-        </w:rPr>
-        <w:t>bot</w:t>
-      </w:r>
-    </w:hyperlink>
-    <w:r>
-      <w:rPr>
-        <w:rFonts w:ascii="Geologica" w:hAnsi="Geologica"/>
-        <w:sz w:val="18"/>
-        <w:szCs w:val="18"/>
+    <w:r>
+      <w:rPr>
+        <w:rFonts w:ascii="Arial" w:hAnsi="Arial" w:cs="Arial"/>
+        <w:sz w:val="22"/>
+        <w:szCs w:val="22"/>
+      </w:rPr>
+      <w:fldChar w:fldCharType="begin"/>
+    </w:r>
+    <w:r>
+      <w:rPr>
+        <w:rFonts w:ascii="Arial" w:hAnsi="Arial" w:cs="Arial"/>
+        <w:sz w:val="22"/>
+        <w:szCs w:val="22"/>
+        <w:lang w:val="en-US"/>
+      </w:rPr>
+      <w:instrText xml:space="preserve"> HYPERLINK "https://t.me/crod_connect_bot" </w:instrText>
+    </w:r>
+    <w:r>
+      <w:rPr>
+        <w:rFonts w:ascii="Arial" w:hAnsi="Arial" w:cs="Arial"/>
+        <w:sz w:val="22"/>
+        <w:szCs w:val="22"/>
+      </w:rPr>
+      <w:fldChar w:fldCharType="separate"/>
+    </w:r>
+    <w:r>
+      <w:rPr>
+        <w:rStyle w:val="a7"/>
+        <w:rFonts w:ascii="Arial" w:hAnsi="Arial" w:cs="Arial"/>
+        <w:sz w:val="22"/>
+        <w:szCs w:val="22"/>
+        <w:lang w:val="en-US"/>
+      </w:rPr>
+      <w:t>https://t.me/</w:t>
+    </w:r>
+    <w:proofErr w:type="spellStart"/>
+    <w:r>
+      <w:rPr>
+        <w:rStyle w:val="a7"/>
+        <w:rFonts w:ascii="Arial" w:hAnsi="Arial" w:cs="Arial"/>
+        <w:sz w:val="22"/>
+        <w:szCs w:val="22"/>
+        <w:lang w:val="en-US"/>
+      </w:rPr>
+      <w:t>crod_connect_bot</w:t>
+    </w:r>
+    <w:proofErr w:type="spellEnd"/>
+    <w:r>
+      <w:rPr>
+        <w:rStyle w:val="a7"/>
+        <w:rFonts w:ascii="Arial" w:hAnsi="Arial" w:cs="Arial"/>
+        <w:sz w:val="22"/>
+        <w:szCs w:val="22"/>
+        <w:lang w:val="en-US"/>
+      </w:rPr>
+      <w:fldChar w:fldCharType="end"/>
+    </w:r>
+    <w:r>
+      <w:rPr>
+        <w:rFonts w:ascii="Arial" w:hAnsi="Arial" w:cs="Arial"/>
+        <w:sz w:val="22"/>
+        <w:szCs w:val="22"/>
+        <w:lang w:val="en-US"/>
       </w:rPr>
       <w:t xml:space="preserve"> </w:t>
     </w:r>

</xml_diff>